<commit_message>
Added second analysis to this page
</commit_message>
<xml_diff>
--- a/Crowdfundingbook_Analysis.docx
+++ b/Crowdfundingbook_Analysis.docx
@@ -51,15 +51,7 @@
         <w:spacing w:line="360" w:lineRule="auto"/>
       </w:pPr>
       <w:r>
-        <w:t xml:space="preserve">The number of tests each year varies, so if we did any analysis using a trend chart or something similar, then we would have to be aware of this. Another limitation is that we do not know if certain campaigns had advertisements going before data was taken. We also do not know if the successful projects had failed before, and then tried multiple times to get the right </w:t>
-      </w:r>
-      <w:proofErr w:type="spellStart"/>
-      <w:r>
-        <w:t>kickstarter</w:t>
-      </w:r>
-      <w:proofErr w:type="spellEnd"/>
-      <w:r>
-        <w:t xml:space="preserve"> going</w:t>
+        <w:t>The number of tests each year varies, so if we did any analysis using a trend chart or something similar, then we would have to be aware of this. Another limitation is that we do not know if certain campaigns had advertisements going before data was taken. We also do not know if the successful projects had failed before, and then tried multiple times to get the right kickstarter going</w:t>
       </w:r>
       <w:r>
         <w:t>.</w:t>
@@ -89,6 +81,73 @@
       </w:pPr>
       <w:r>
         <w:t xml:space="preserve">Another possible table that we could create would be a trend line on the data vs years. We would have to consider the difference in sample size for multiple years, but it would still be interesting to see how the data changed through the years. Another possible graph we could create would be to see what the relationship between the outcome and the goal column. This would allow us to see if the goal was met, and if so, was it passed, by how much, etc.… </w:t>
+      </w:r>
+    </w:p>
+    <w:p>
+      <w:pPr>
+        <w:spacing w:line="360" w:lineRule="auto"/>
+      </w:pPr>
+      <w:r>
+        <w:t>Statistical Analysis</w:t>
+      </w:r>
+    </w:p>
+    <w:p>
+      <w:pPr>
+        <w:pStyle w:val="ListParagraph"/>
+        <w:numPr>
+          <w:ilvl w:val="0"/>
+          <w:numId w:val="2"/>
+        </w:numPr>
+        <w:spacing w:line="360" w:lineRule="auto"/>
+      </w:pPr>
+      <w:r>
+        <w:t>Use your data to determine whether the mean or the median better summarizes the data.</w:t>
+      </w:r>
+    </w:p>
+    <w:p>
+      <w:pPr>
+        <w:pStyle w:val="ListParagraph"/>
+        <w:numPr>
+          <w:ilvl w:val="1"/>
+          <w:numId w:val="2"/>
+        </w:numPr>
+        <w:spacing w:line="360" w:lineRule="auto"/>
+      </w:pPr>
+      <w:r>
+        <w:t xml:space="preserve">I would say that the median better summarizes this data. The mean for both datasets was hundreds of values higher than the median. This is because of the </w:t>
+      </w:r>
+      <w:r>
+        <w:lastRenderedPageBreak/>
+        <w:t>max of both data sets being very large. This causes the mean to not represent the whole data set.</w:t>
+      </w:r>
+    </w:p>
+    <w:p>
+      <w:pPr>
+        <w:pStyle w:val="ListParagraph"/>
+        <w:numPr>
+          <w:ilvl w:val="0"/>
+          <w:numId w:val="2"/>
+        </w:numPr>
+        <w:spacing w:line="360" w:lineRule="auto"/>
+      </w:pPr>
+      <w:r>
+        <w:t>Use your data to determine if there is more variability with successful or unsuccessful campaigns. Does this make sense? Why or why not?</w:t>
+      </w:r>
+    </w:p>
+    <w:p>
+      <w:pPr>
+        <w:pStyle w:val="ListParagraph"/>
+        <w:numPr>
+          <w:ilvl w:val="1"/>
+          <w:numId w:val="2"/>
+        </w:numPr>
+        <w:spacing w:line="360" w:lineRule="auto"/>
+      </w:pPr>
+      <w:r>
+        <w:t>There is more variability in the successful group</w:t>
+      </w:r>
+      <w:r>
+        <w:t>. This does make sense to me. The mean of the successful group is 851.15 and the median is 201. There is a large gap between the average of the data, and the middle number. The variance is how far each value is from the mean, so it makes sense that the successful values have a higher variability.</w:t>
       </w:r>
     </w:p>
     <w:sectPr>
@@ -104,6 +163,95 @@
 <file path=word/numbering.xml><?xml version="1.0" encoding="utf-8"?>
 <w:numbering xmlns:wpc="http://schemas.microsoft.com/office/word/2010/wordprocessingCanvas" xmlns:cx="http://schemas.microsoft.com/office/drawing/2014/chartex" xmlns:cx1="http://schemas.microsoft.com/office/drawing/2015/9/8/chartex" xmlns:cx2="http://schemas.microsoft.com/office/drawing/2015/10/21/chartex" xmlns:cx3="http://schemas.microsoft.com/office/drawing/2016/5/9/chartex" xmlns:cx4="http://schemas.microsoft.com/office/drawing/2016/5/10/chartex" xmlns:cx5="http://schemas.microsoft.com/office/drawing/2016/5/11/chartex" xmlns:cx6="http://schemas.microsoft.com/office/drawing/2016/5/12/chartex" xmlns:cx7="http://schemas.microsoft.com/office/drawing/2016/5/13/chartex" xmlns:cx8="http://schemas.microsoft.com/office/drawing/2016/5/14/chartex" xmlns:mc="http://schemas.openxmlformats.org/markup-compatibility/2006" xmlns:aink="http://schemas.microsoft.com/office/drawing/2016/ink" xmlns:am3d="http://schemas.microsoft.com/office/drawing/2017/model3d" xmlns:o="urn:schemas-microsoft-com:office:office" xmlns:oel="http://schemas.microsoft.com/office/2019/extlst" xmlns:r="http://schemas.openxmlformats.org/officeDocument/2006/relationships" xmlns:m="http://schemas.openxmlformats.org/officeDocument/2006/math" xmlns:v="urn:schemas-microsoft-com:vml" xmlns:wp14="http://schemas.microsoft.com/office/word/2010/wordprocessingDrawing" xmlns:wp="http://schemas.openxmlformats.org/drawingml/2006/wordprocessingDrawing" xmlns:w10="urn:schemas-microsoft-com:office:word" xmlns:w="http://schemas.openxmlformats.org/wordprocessingml/2006/main" xmlns:w14="http://schemas.microsoft.com/office/word/2010/wordml" xmlns:w15="http://schemas.microsoft.com/office/word/2012/wordml" xmlns:w16cex="http://schemas.microsoft.com/office/word/2018/wordml/cex" xmlns:w16cid="http://schemas.microsoft.com/office/word/2016/wordml/cid" xmlns:w16="http://schemas.microsoft.com/office/word/2018/wordml" xmlns:w16sdtdh="http://schemas.microsoft.com/office/word/2020/wordml/sdtdatahash" xmlns:w16se="http://schemas.microsoft.com/office/word/2015/wordml/symex" xmlns:wpg="http://schemas.microsoft.com/office/word/2010/wordprocessingGroup" xmlns:wpi="http://schemas.microsoft.com/office/word/2010/wordprocessingInk" xmlns:wne="http://schemas.microsoft.com/office/word/2006/wordml" xmlns:wps="http://schemas.microsoft.com/office/word/2010/wordprocessingShape" mc:Ignorable="w14 w15 w16se w16cid w16 w16cex w16sdtdh wp14">
   <w:abstractNum w:abstractNumId="0" w15:restartNumberingAfterBreak="0">
+    <w:nsid w:val="23EB1593"/>
+    <w:multiLevelType w:val="hybridMultilevel"/>
+    <w:tmpl w:val="F59055DA"/>
+    <w:lvl w:ilvl="0" w:tplc="0409000F">
+      <w:start w:val="1"/>
+      <w:numFmt w:val="decimal"/>
+      <w:lvlText w:val="%1."/>
+      <w:lvlJc w:val="left"/>
+      <w:pPr>
+        <w:ind w:left="720" w:hanging="360"/>
+      </w:pPr>
+      <w:rPr>
+        <w:rFonts w:hint="default"/>
+      </w:rPr>
+    </w:lvl>
+    <w:lvl w:ilvl="1" w:tplc="04090019">
+      <w:start w:val="1"/>
+      <w:numFmt w:val="lowerLetter"/>
+      <w:lvlText w:val="%2."/>
+      <w:lvlJc w:val="left"/>
+      <w:pPr>
+        <w:ind w:left="1440" w:hanging="360"/>
+      </w:pPr>
+    </w:lvl>
+    <w:lvl w:ilvl="2" w:tplc="0409001B" w:tentative="1">
+      <w:start w:val="1"/>
+      <w:numFmt w:val="lowerRoman"/>
+      <w:lvlText w:val="%3."/>
+      <w:lvlJc w:val="right"/>
+      <w:pPr>
+        <w:ind w:left="2160" w:hanging="180"/>
+      </w:pPr>
+    </w:lvl>
+    <w:lvl w:ilvl="3" w:tplc="0409000F" w:tentative="1">
+      <w:start w:val="1"/>
+      <w:numFmt w:val="decimal"/>
+      <w:lvlText w:val="%4."/>
+      <w:lvlJc w:val="left"/>
+      <w:pPr>
+        <w:ind w:left="2880" w:hanging="360"/>
+      </w:pPr>
+    </w:lvl>
+    <w:lvl w:ilvl="4" w:tplc="04090019" w:tentative="1">
+      <w:start w:val="1"/>
+      <w:numFmt w:val="lowerLetter"/>
+      <w:lvlText w:val="%5."/>
+      <w:lvlJc w:val="left"/>
+      <w:pPr>
+        <w:ind w:left="3600" w:hanging="360"/>
+      </w:pPr>
+    </w:lvl>
+    <w:lvl w:ilvl="5" w:tplc="0409001B" w:tentative="1">
+      <w:start w:val="1"/>
+      <w:numFmt w:val="lowerRoman"/>
+      <w:lvlText w:val="%6."/>
+      <w:lvlJc w:val="right"/>
+      <w:pPr>
+        <w:ind w:left="4320" w:hanging="180"/>
+      </w:pPr>
+    </w:lvl>
+    <w:lvl w:ilvl="6" w:tplc="0409000F" w:tentative="1">
+      <w:start w:val="1"/>
+      <w:numFmt w:val="decimal"/>
+      <w:lvlText w:val="%7."/>
+      <w:lvlJc w:val="left"/>
+      <w:pPr>
+        <w:ind w:left="5040" w:hanging="360"/>
+      </w:pPr>
+    </w:lvl>
+    <w:lvl w:ilvl="7" w:tplc="04090019" w:tentative="1">
+      <w:start w:val="1"/>
+      <w:numFmt w:val="lowerLetter"/>
+      <w:lvlText w:val="%8."/>
+      <w:lvlJc w:val="left"/>
+      <w:pPr>
+        <w:ind w:left="5760" w:hanging="360"/>
+      </w:pPr>
+    </w:lvl>
+    <w:lvl w:ilvl="8" w:tplc="0409001B" w:tentative="1">
+      <w:start w:val="1"/>
+      <w:numFmt w:val="lowerRoman"/>
+      <w:lvlText w:val="%9."/>
+      <w:lvlJc w:val="right"/>
+      <w:pPr>
+        <w:ind w:left="6480" w:hanging="180"/>
+      </w:pPr>
+    </w:lvl>
+  </w:abstractNum>
+  <w:abstractNum w:abstractNumId="1" w15:restartNumberingAfterBreak="0">
     <w:nsid w:val="4B274C2C"/>
     <w:multiLevelType w:val="hybridMultilevel"/>
     <w:tmpl w:val="269EEAB0"/>
@@ -193,6 +341,9 @@
     </w:lvl>
   </w:abstractNum>
   <w:num w:numId="1" w16cid:durableId="96218982">
+    <w:abstractNumId w:val="1"/>
+  </w:num>
+  <w:num w:numId="2" w16cid:durableId="2064400274">
     <w:abstractNumId w:val="0"/>
   </w:num>
 </w:numbering>

</xml_diff>